<commit_message>
Deelvragen 2 en 3 omgewisseld
</commit_message>
<xml_diff>
--- a/Hoofd- en deelvragen PWS.docx
+++ b/Hoofd- en deelvragen PWS.docx
@@ -11,8 +11,6 @@
           <w:szCs w:val="44"/>
         </w:rPr>
       </w:pPr>
-      <w:bookmarkStart w:id="0" w:name="_GoBack"/>
-      <w:bookmarkEnd w:id="0"/>
       <w:r>
         <w:rPr>
           <w:b/>
@@ -1263,7 +1261,15 @@
                 <w:sz w:val="28"/>
                 <w:szCs w:val="28"/>
               </w:rPr>
-              <w:t>Welke limitaties hebben zelflerende computersystemen?</w:t>
+              <w:t>Voor welke toepassingen kunnen zelflerende computersystemen gebruikt worden en voor welke niet?</w:t>
+            </w:r>
+            <w:r>
+              <w:rPr>
+                <w:i/>
+                <w:sz w:val="28"/>
+                <w:szCs w:val="28"/>
+              </w:rPr>
+              <w:t xml:space="preserve"> </w:t>
             </w:r>
             <w:r>
               <w:rPr>
@@ -1302,8 +1308,28 @@
                 <w:sz w:val="28"/>
                 <w:szCs w:val="28"/>
               </w:rPr>
-              <w:t>Voor welke toepassingen kunnen zelflerende computersystemen gebruikt worden en voor welke niet?</w:t>
-            </w:r>
+              <w:t xml:space="preserve">Welke </w:t>
+            </w:r>
+            <w:proofErr w:type="spellStart"/>
+            <w:r>
+              <w:rPr>
+                <w:i/>
+                <w:sz w:val="28"/>
+                <w:szCs w:val="28"/>
+              </w:rPr>
+              <w:t>limitaties</w:t>
+            </w:r>
+            <w:proofErr w:type="spellEnd"/>
+            <w:r>
+              <w:rPr>
+                <w:i/>
+                <w:sz w:val="28"/>
+                <w:szCs w:val="28"/>
+              </w:rPr>
+              <w:t xml:space="preserve"> hebben zelflerende computersystemen?</w:t>
+            </w:r>
+            <w:bookmarkStart w:id="0" w:name="_GoBack"/>
+            <w:bookmarkEnd w:id="0"/>
             <w:r>
               <w:rPr>
                 <w:i/>
@@ -2060,7 +2086,7 @@
   <a:extraClrSchemeLst/>
   <a:extLst>
     <a:ext uri="{05A4C25C-085E-4340-85A3-A5531E510DB2}">
-      <thm15:themeFamily xmlns:thm15="http://schemas.microsoft.com/office/thememl/2012/main" xmlns="" name="Office Theme" id="{62F939B6-93AF-4DB8-9C6B-D6C7DFDC589F}" vid="{4A3C46E8-61CC-4603-A589-7422A47A8E4A}"/>
+      <thm15:themeFamily xmlns="" xmlns:thm15="http://schemas.microsoft.com/office/thememl/2012/main" name="Office Theme" id="{62F939B6-93AF-4DB8-9C6B-D6C7DFDC589F}" vid="{4A3C46E8-61CC-4603-A589-7422A47A8E4A}"/>
     </a:ext>
   </a:extLst>
 </a:theme>

</xml_diff>